<commit_message>
Revert "Implement daniel changes"
This reverts commit c5011cccdd1645459d052cd7bb613035ff44a1fa.
</commit_message>
<xml_diff>
--- a/HW/HW3_WOLF/HW3_Wolf.docx
+++ b/HW/HW3_WOLF/HW3_Wolf.docx
@@ -2301,6 +2301,9 @@
         </w:numPr>
         <w:spacing w:after="0"/>
         <w:jc w:val="both"/>
+        <w:rPr>
+          <w:rtl/>
+        </w:rPr>
       </w:pPr>
       <w:r>
         <w:rPr>
@@ -2330,37 +2333,6 @@
     </w:p>
     <w:p>
       <w:pPr>
-        <w:pStyle w:val="ListParagraph"/>
-        <w:numPr>
-          <w:ilvl w:val="0"/>
-          <w:numId w:val="5"/>
-        </w:numPr>
-        <w:spacing w:after="0"/>
-        <w:jc w:val="both"/>
-      </w:pPr>
-      <w:r>
-        <w:t>.</w:t>
-      </w:r>
-    </w:p>
-    <w:p>
-      <w:pPr>
-        <w:pStyle w:val="ListParagraph"/>
-        <w:numPr>
-          <w:ilvl w:val="0"/>
-          <w:numId w:val="5"/>
-        </w:numPr>
-        <w:spacing w:after="0"/>
-        <w:jc w:val="both"/>
-        <w:rPr>
-          <w:rtl/>
-        </w:rPr>
-      </w:pPr>
-      <w:r>
-        <w:t>4</w:t>
-      </w:r>
-    </w:p>
-    <w:p>
-      <w:pPr>
         <w:spacing w:after="0"/>
         <w:jc w:val="both"/>
         <w:rPr>
@@ -2392,6 +2364,7 @@
           <w:highlight w:val="yellow"/>
           <w:rtl/>
         </w:rPr>
+        <w:lastRenderedPageBreak/>
         <w:t>שקיפות אלגוריתמית – כיצד הבהרתם למשתמשים את האלגוריתמים והנתונים הנאספים בקוד שלכם?</w:t>
       </w:r>
       <w:r>
@@ -4920,8 +4893,8 @@
 <file path=customXml/itemProps1.xml><?xml version="1.0" encoding="utf-8"?>
 <ds:datastoreItem xmlns:ds="http://schemas.openxmlformats.org/officeDocument/2006/customXml" ds:itemID="{11111111-1234-1234-1234-123412341234}">
   <ds:schemaRefs>
+    <ds:schemaRef ds:uri="http://schemas.openxmlformats.org/officeDocument/2006/relationships"/>
     <ds:schemaRef ds:uri="http://customooxmlschemas.google.com/"/>
-    <ds:schemaRef ds:uri="http://schemas.openxmlformats.org/officeDocument/2006/relationships"/>
   </ds:schemaRefs>
 </ds:datastoreItem>
 </file>
</xml_diff>

<commit_message>
delete old ntotebook files
</commit_message>
<xml_diff>
--- a/HW/HW3_WOLF/HW3_Wolf.docx
+++ b/HW/HW3_WOLF/HW3_Wolf.docx
@@ -859,7 +859,6 @@
                 <w:rFonts w:ascii="Arial" w:eastAsia="Arial" w:hAnsi="Arial" w:cs="Arial" w:hint="cs"/>
                 <w:rtl/>
               </w:rPr>
-              <w:lastRenderedPageBreak/>
               <w:t>יצירת סנכרון בין תוכן הפרויקט לבין התוכן שנכתב לתוך מסמך הוורד.</w:t>
             </w:r>
           </w:p>
@@ -882,7 +881,6 @@
                 <w:rFonts w:ascii="Arial" w:eastAsia="Arial" w:hAnsi="Arial" w:cs="Arial" w:hint="cs"/>
                 <w:rtl/>
               </w:rPr>
-              <w:lastRenderedPageBreak/>
               <w:t>רון סלמה</w:t>
             </w:r>
           </w:p>
@@ -1450,7 +1448,7 @@
         <w:pStyle w:val="ListParagraph"/>
         <w:numPr>
           <w:ilvl w:val="0"/>
-          <w:numId w:val="13"/>
+          <w:numId w:val="23"/>
         </w:numPr>
         <w:spacing w:after="0"/>
         <w:jc w:val="both"/>
@@ -1824,7 +1822,7 @@
         <w:pStyle w:val="ListParagraph"/>
         <w:numPr>
           <w:ilvl w:val="0"/>
-          <w:numId w:val="1"/>
+          <w:numId w:val="23"/>
         </w:numPr>
         <w:spacing w:after="0"/>
         <w:jc w:val="both"/>
@@ -1838,7 +1836,15 @@
           <w:bCs/>
           <w:u w:val="single"/>
         </w:rPr>
-        <w:t>KPI ELEMENTS</w:t>
+        <w:t>KPI ELEMENT</w:t>
+      </w:r>
+      <w:r>
+        <w:rPr>
+          <w:b/>
+          <w:bCs/>
+          <w:u w:val="single"/>
+        </w:rPr>
+        <w:t>S</w:t>
       </w:r>
       <w:r>
         <w:rPr>
@@ -1904,7 +1910,6 @@
           <w:bCs/>
           <w:u w:val="single"/>
         </w:rPr>
-        <w:lastRenderedPageBreak/>
         <w:t>User Experience</w:t>
       </w:r>
       <w:r>
@@ -2802,7 +2807,6 @@
         <w:rPr>
           <w:rtl/>
         </w:rPr>
-        <w:lastRenderedPageBreak/>
         <w:t>הפרויקט עושה שימוש בספריות פיתון נפוצות ובדוקות כמו</w:t>
       </w:r>
       <w:r>
@@ -3336,6 +3340,33 @@
     </w:p>
     <w:p>
       <w:pPr>
+        <w:pStyle w:val="ListParagraph"/>
+        <w:numPr>
+          <w:ilvl w:val="0"/>
+          <w:numId w:val="23"/>
+        </w:numPr>
+        <w:spacing w:after="0"/>
+        <w:jc w:val="both"/>
+        <w:rPr>
+          <w:b/>
+          <w:bCs/>
+          <w:u w:val="single"/>
+        </w:rPr>
+      </w:pPr>
+      <w:r>
+        <w:rPr>
+          <w:rFonts w:hint="cs"/>
+          <w:b/>
+          <w:bCs/>
+          <w:u w:val="single"/>
+          <w:rtl/>
+        </w:rPr>
+        <w:t>מידע עתק:</w:t>
+      </w:r>
+    </w:p>
+    <w:p>
+      <w:pPr>
+        <w:pStyle w:val="ListParagraph"/>
         <w:spacing w:after="0"/>
         <w:jc w:val="both"/>
         <w:rPr>
@@ -3392,6 +3423,11 @@
     </w:p>
     <w:p>
       <w:pPr>
+        <w:pStyle w:val="ListParagraph"/>
+        <w:numPr>
+          <w:ilvl w:val="0"/>
+          <w:numId w:val="23"/>
+        </w:numPr>
         <w:spacing w:after="0"/>
         <w:jc w:val="both"/>
       </w:pPr>
@@ -3573,7 +3609,6 @@
           <w:bCs/>
           <w:rtl/>
         </w:rPr>
-        <w:lastRenderedPageBreak/>
         <w:t>איך התמודדנו</w:t>
       </w:r>
       <w:r>
@@ -3660,7 +3695,6 @@
           <w:u w:val="single"/>
           <w:rtl/>
         </w:rPr>
-        <w:lastRenderedPageBreak/>
         <w:t>חלק שלישי : סגירת הפרויקט _( 20 נקודות)</w:t>
       </w:r>
     </w:p>
@@ -6846,6 +6880,95 @@
     </w:lvl>
   </w:abstractNum>
   <w:abstractNum w:abstractNumId="18" w15:restartNumberingAfterBreak="0">
+    <w:nsid w:val="6E254FDD"/>
+    <w:multiLevelType w:val="hybridMultilevel"/>
+    <w:tmpl w:val="08F6495E"/>
+    <w:lvl w:ilvl="0" w:tplc="0409000F">
+      <w:start w:val="1"/>
+      <w:numFmt w:val="decimal"/>
+      <w:lvlText w:val="%1."/>
+      <w:lvlJc w:val="left"/>
+      <w:pPr>
+        <w:ind w:left="720" w:hanging="360"/>
+      </w:pPr>
+      <w:rPr>
+        <w:rFonts w:hint="default"/>
+      </w:rPr>
+    </w:lvl>
+    <w:lvl w:ilvl="1" w:tplc="04090019" w:tentative="1">
+      <w:start w:val="1"/>
+      <w:numFmt w:val="lowerLetter"/>
+      <w:lvlText w:val="%2."/>
+      <w:lvlJc w:val="left"/>
+      <w:pPr>
+        <w:ind w:left="1440" w:hanging="360"/>
+      </w:pPr>
+    </w:lvl>
+    <w:lvl w:ilvl="2" w:tplc="0409001B" w:tentative="1">
+      <w:start w:val="1"/>
+      <w:numFmt w:val="lowerRoman"/>
+      <w:lvlText w:val="%3."/>
+      <w:lvlJc w:val="right"/>
+      <w:pPr>
+        <w:ind w:left="2160" w:hanging="180"/>
+      </w:pPr>
+    </w:lvl>
+    <w:lvl w:ilvl="3" w:tplc="0409000F" w:tentative="1">
+      <w:start w:val="1"/>
+      <w:numFmt w:val="decimal"/>
+      <w:lvlText w:val="%4."/>
+      <w:lvlJc w:val="left"/>
+      <w:pPr>
+        <w:ind w:left="2880" w:hanging="360"/>
+      </w:pPr>
+    </w:lvl>
+    <w:lvl w:ilvl="4" w:tplc="04090019" w:tentative="1">
+      <w:start w:val="1"/>
+      <w:numFmt w:val="lowerLetter"/>
+      <w:lvlText w:val="%5."/>
+      <w:lvlJc w:val="left"/>
+      <w:pPr>
+        <w:ind w:left="3600" w:hanging="360"/>
+      </w:pPr>
+    </w:lvl>
+    <w:lvl w:ilvl="5" w:tplc="0409001B" w:tentative="1">
+      <w:start w:val="1"/>
+      <w:numFmt w:val="lowerRoman"/>
+      <w:lvlText w:val="%6."/>
+      <w:lvlJc w:val="right"/>
+      <w:pPr>
+        <w:ind w:left="4320" w:hanging="180"/>
+      </w:pPr>
+    </w:lvl>
+    <w:lvl w:ilvl="6" w:tplc="0409000F" w:tentative="1">
+      <w:start w:val="1"/>
+      <w:numFmt w:val="decimal"/>
+      <w:lvlText w:val="%7."/>
+      <w:lvlJc w:val="left"/>
+      <w:pPr>
+        <w:ind w:left="5040" w:hanging="360"/>
+      </w:pPr>
+    </w:lvl>
+    <w:lvl w:ilvl="7" w:tplc="04090019" w:tentative="1">
+      <w:start w:val="1"/>
+      <w:numFmt w:val="lowerLetter"/>
+      <w:lvlText w:val="%8."/>
+      <w:lvlJc w:val="left"/>
+      <w:pPr>
+        <w:ind w:left="5760" w:hanging="360"/>
+      </w:pPr>
+    </w:lvl>
+    <w:lvl w:ilvl="8" w:tplc="0409001B" w:tentative="1">
+      <w:start w:val="1"/>
+      <w:numFmt w:val="lowerRoman"/>
+      <w:lvlText w:val="%9."/>
+      <w:lvlJc w:val="right"/>
+      <w:pPr>
+        <w:ind w:left="6480" w:hanging="180"/>
+      </w:pPr>
+    </w:lvl>
+  </w:abstractNum>
+  <w:abstractNum w:abstractNumId="19" w15:restartNumberingAfterBreak="0">
     <w:nsid w:val="707039CE"/>
     <w:multiLevelType w:val="hybridMultilevel"/>
     <w:tmpl w:val="AB545774"/>
@@ -6958,7 +7081,7 @@
       </w:rPr>
     </w:lvl>
   </w:abstractNum>
-  <w:abstractNum w:abstractNumId="19" w15:restartNumberingAfterBreak="0">
+  <w:abstractNum w:abstractNumId="20" w15:restartNumberingAfterBreak="0">
     <w:nsid w:val="74A77D73"/>
     <w:multiLevelType w:val="multilevel"/>
     <w:tmpl w:val="FDAAF900"/>
@@ -7107,7 +7230,7 @@
       </w:rPr>
     </w:lvl>
   </w:abstractNum>
-  <w:abstractNum w:abstractNumId="20" w15:restartNumberingAfterBreak="0">
+  <w:abstractNum w:abstractNumId="21" w15:restartNumberingAfterBreak="0">
     <w:nsid w:val="7CD83511"/>
     <w:multiLevelType w:val="multilevel"/>
     <w:tmpl w:val="4742301C"/>
@@ -7221,7 +7344,7 @@
       </w:rPr>
     </w:lvl>
   </w:abstractNum>
-  <w:abstractNum w:abstractNumId="21" w15:restartNumberingAfterBreak="0">
+  <w:abstractNum w:abstractNumId="22" w15:restartNumberingAfterBreak="0">
     <w:nsid w:val="7D4C219B"/>
     <w:multiLevelType w:val="multilevel"/>
     <w:tmpl w:val="51F459DC"/>
@@ -7344,7 +7467,7 @@
     <w:abstractNumId w:val="1"/>
   </w:num>
   <w:num w:numId="4" w16cid:durableId="1776434877">
-    <w:abstractNumId w:val="18"/>
+    <w:abstractNumId w:val="19"/>
   </w:num>
   <w:num w:numId="5" w16cid:durableId="1810632748">
     <w:abstractNumId w:val="12"/>
@@ -7365,10 +7488,10 @@
     <w:abstractNumId w:val="5"/>
   </w:num>
   <w:num w:numId="11" w16cid:durableId="1897275029">
-    <w:abstractNumId w:val="20"/>
+    <w:abstractNumId w:val="21"/>
   </w:num>
   <w:num w:numId="12" w16cid:durableId="2079667189">
-    <w:abstractNumId w:val="21"/>
+    <w:abstractNumId w:val="22"/>
   </w:num>
   <w:num w:numId="13" w16cid:durableId="1131240732">
     <w:abstractNumId w:val="17"/>
@@ -7383,7 +7506,7 @@
     <w:abstractNumId w:val="8"/>
   </w:num>
   <w:num w:numId="17" w16cid:durableId="331571183">
-    <w:abstractNumId w:val="19"/>
+    <w:abstractNumId w:val="20"/>
   </w:num>
   <w:num w:numId="18" w16cid:durableId="776679572">
     <w:abstractNumId w:val="3"/>
@@ -7399,6 +7522,9 @@
   </w:num>
   <w:num w:numId="22" w16cid:durableId="2103330616">
     <w:abstractNumId w:val="15"/>
+  </w:num>
+  <w:num w:numId="23" w16cid:durableId="1979649804">
+    <w:abstractNumId w:val="18"/>
   </w:num>
 </w:numbering>
 </file>
@@ -7932,8 +8058,6 @@
   <w:style w:type="table" w:default="1" w:styleId="TableNormal">
     <w:name w:val="Normal Table"/>
     <w:uiPriority w:val="99"/>
-    <w:semiHidden/>
-    <w:unhideWhenUsed/>
     <w:tblPr>
       <w:tblInd w:w="0" w:type="dxa"/>
       <w:tblCellMar>
@@ -8586,28 +8710,28 @@
 </file>
 
 <file path=customXml/item1.xml><?xml version="1.0" encoding="utf-8"?>
-<b:Sources xmlns:b="http://schemas.openxmlformats.org/officeDocument/2006/bibliography" xmlns="http://schemas.openxmlformats.org/officeDocument/2006/bibliography" SelectedStyle="\APASixthEditionOfficeOnline.xsl" StyleName="APA" Version="6"/>
-</file>
-
-<file path=customXml/item2.xml><?xml version="1.0" encoding="utf-8"?>
 <go:gDocsCustomXmlDataStorage xmlns:go="http://customooxmlschemas.google.com/" xmlns:r="http://schemas.openxmlformats.org/officeDocument/2006/relationships" uri="GoogleDocsCustomDataVersion2">
   <go:docsCustomData xmlns:go="http://customooxmlschemas.google.com/" roundtripDataSignature="AMtx7mgjXjsD+MYbYz+ucCd0JvNap5O+Jg==">CgMxLjA4AHIhMXdPdl9CX2IxNVZaazFyVk9wRFBnQ1NVZzk0d0RXektD</go:docsCustomData>
 </go:gDocsCustomXmlDataStorage>
 </file>
 
-<file path=customXml/itemProps1.xml><?xml version="1.0" encoding="utf-8"?>
-<ds:datastoreItem xmlns:ds="http://schemas.openxmlformats.org/officeDocument/2006/customXml" ds:itemID="{34011CC8-AF16-4ADA-AFD5-34EBFE42D40E}">
-  <ds:schemaRefs>
-    <ds:schemaRef ds:uri="http://schemas.openxmlformats.org/officeDocument/2006/bibliography"/>
-  </ds:schemaRefs>
-</ds:datastoreItem>
+<file path=customXml/item2.xml><?xml version="1.0" encoding="utf-8"?>
+<b:Sources xmlns:b="http://schemas.openxmlformats.org/officeDocument/2006/bibliography" xmlns="http://schemas.openxmlformats.org/officeDocument/2006/bibliography" SelectedStyle="\APASixthEditionOfficeOnline.xsl" StyleName="APA" Version="6"/>
 </file>
 
-<file path=customXml/itemProps2.xml><?xml version="1.0" encoding="utf-8"?>
+<file path=customXml/itemProps1.xml><?xml version="1.0" encoding="utf-8"?>
 <ds:datastoreItem xmlns:ds="http://schemas.openxmlformats.org/officeDocument/2006/customXml" ds:itemID="{11111111-1234-1234-1234-123412341234}">
   <ds:schemaRefs>
     <ds:schemaRef ds:uri="http://customooxmlschemas.google.com/"/>
     <ds:schemaRef ds:uri="http://schemas.openxmlformats.org/officeDocument/2006/relationships"/>
   </ds:schemaRefs>
 </ds:datastoreItem>
+</file>
+
+<file path=customXml/itemProps2.xml><?xml version="1.0" encoding="utf-8"?>
+<ds:datastoreItem xmlns:ds="http://schemas.openxmlformats.org/officeDocument/2006/customXml" ds:itemID="{34011CC8-AF16-4ADA-AFD5-34EBFE42D40E}">
+  <ds:schemaRefs>
+    <ds:schemaRef ds:uri="http://schemas.openxmlformats.org/officeDocument/2006/bibliography"/>
+  </ds:schemaRefs>
+</ds:datastoreItem>
 </file>
</xml_diff>

<commit_message>
add content to word file
</commit_message>
<xml_diff>
--- a/HW/HW3_WOLF/HW3_Wolf.docx
+++ b/HW/HW3_WOLF/HW3_Wolf.docx
@@ -3366,60 +3366,56 @@
     </w:p>
     <w:p>
       <w:pPr>
-        <w:pStyle w:val="ListParagraph"/>
+        <w:spacing w:after="0"/>
+        <w:ind w:left="360"/>
+        <w:jc w:val="both"/>
+      </w:pPr>
+      <w:r>
+        <w:rPr>
+          <w:rtl/>
+        </w:rPr>
+        <w:t>בפרויקט השתמשנו בנתונים שנאספו ממספר חיישנים, ו</w:t>
+      </w:r>
+      <w:r>
+        <w:rPr>
+          <w:rFonts w:hint="cs"/>
+          <w:rtl/>
+        </w:rPr>
+        <w:t xml:space="preserve">החלטנו להטמיע </w:t>
+      </w:r>
+      <w:r>
+        <w:t>big data</w:t>
+      </w:r>
+      <w:r>
+        <w:rPr>
+          <w:rFonts w:hint="cs"/>
+          <w:rtl/>
+        </w:rPr>
+        <w:t xml:space="preserve"> במערכת על ידי </w:t>
+      </w:r>
+      <w:r>
+        <w:rPr>
+          <w:rFonts w:hint="cs"/>
+          <w:rtl/>
+        </w:rPr>
+        <w:t>ביצוע ניתוח אנליטי של מקדם המתאם בין החיישנים בחוץ ולחיישנים שבתוך המעבדה</w:t>
+      </w:r>
+      <w:r>
+        <w:rPr>
+          <w:rFonts w:hint="cs"/>
+          <w:rtl/>
+        </w:rPr>
+        <w:t>.</w:t>
+      </w:r>
+    </w:p>
+    <w:p>
+      <w:pPr>
         <w:spacing w:after="0"/>
         <w:jc w:val="both"/>
         <w:rPr>
-          <w:b/>
-          <w:bCs/>
-          <w:u w:val="single"/>
-        </w:rPr>
-      </w:pPr>
-    </w:p>
-    <w:p>
-      <w:pPr>
-        <w:pStyle w:val="ListParagraph"/>
-        <w:spacing w:after="0"/>
-        <w:jc w:val="both"/>
-        <w:rPr>
-          <w:b/>
-          <w:bCs/>
-          <w:u w:val="single"/>
-          <w:rtl/>
-        </w:rPr>
-      </w:pPr>
-    </w:p>
-    <w:p>
-      <w:pPr>
-        <w:spacing w:after="0"/>
-        <w:jc w:val="both"/>
-        <w:rPr>
-          <w:rtl/>
-        </w:rPr>
-      </w:pPr>
-    </w:p>
-    <w:p>
-      <w:pPr>
-        <w:numPr>
-          <w:ilvl w:val="0"/>
-          <w:numId w:val="12"/>
-        </w:numPr>
-        <w:spacing w:after="0"/>
-        <w:rPr>
-          <w:sz w:val="24"/>
-          <w:szCs w:val="24"/>
-          <w:highlight w:val="red"/>
-        </w:rPr>
-      </w:pPr>
-      <w:r>
-        <w:rPr>
-          <w:sz w:val="24"/>
-          <w:szCs w:val="24"/>
-          <w:highlight w:val="red"/>
-          <w:rtl/>
-        </w:rPr>
-        <w:t>מידע עתק: השתמשו במודלים שהוצגו בשבוע 9 ובצעו ניתוח על המידע שלכם. הציגו גרף נתונים של חיתוך לבחירתכם</w:t>
-      </w:r>
+          <w:rtl/>
+        </w:rPr>
+      </w:pPr>
     </w:p>
     <w:p>
       <w:pPr>
@@ -6882,8 +6878,8 @@
   <w:abstractNum w:abstractNumId="18" w15:restartNumberingAfterBreak="0">
     <w:nsid w:val="6E254FDD"/>
     <w:multiLevelType w:val="hybridMultilevel"/>
-    <w:tmpl w:val="08F6495E"/>
-    <w:lvl w:ilvl="0" w:tplc="0409000F">
+    <w:tmpl w:val="9D08BFA0"/>
+    <w:lvl w:ilvl="0" w:tplc="17463EC6">
       <w:start w:val="1"/>
       <w:numFmt w:val="decimal"/>
       <w:lvlText w:val="%1."/>
@@ -6893,6 +6889,8 @@
       </w:pPr>
       <w:rPr>
         <w:rFonts w:hint="default"/>
+        <w:b/>
+        <w:bCs/>
       </w:rPr>
     </w:lvl>
     <w:lvl w:ilvl="1" w:tplc="04090019" w:tentative="1">
@@ -8052,7 +8050,6 @@
   <w:style w:type="character" w:default="1" w:styleId="DefaultParagraphFont">
     <w:name w:val="Default Paragraph Font"/>
     <w:uiPriority w:val="1"/>
-    <w:semiHidden/>
     <w:unhideWhenUsed/>
   </w:style>
   <w:style w:type="table" w:default="1" w:styleId="TableNormal">

</xml_diff>

<commit_message>
Finish word file, upload project`s video
</commit_message>
<xml_diff>
--- a/HW/HW3_WOLF/HW3_Wolf.docx
+++ b/HW/HW3_WOLF/HW3_Wolf.docx
@@ -113,10 +113,26 @@
       </w:r>
       <w:r>
         <w:rPr>
-          <w:rFonts w:asciiTheme="minorBidi" w:hAnsiTheme="minorBidi" w:cstheme="minorBidi"/>
-          <w:u w:val="single"/>
-        </w:rPr>
-        <w:t xml:space="preserve">-GitHub </w:t>
+          <w:rFonts w:asciiTheme="minorBidi" w:hAnsiTheme="minorBidi" w:cstheme="minorBidi" w:hint="cs"/>
+          <w:u w:val="single"/>
+          <w:rtl/>
+        </w:rPr>
+        <w:t>-</w:t>
+      </w:r>
+      <w:r>
+        <w:rPr>
+          <w:rFonts w:asciiTheme="minorBidi" w:hAnsiTheme="minorBidi" w:cstheme="minorBidi"/>
+          <w:u w:val="single"/>
+        </w:rPr>
+        <w:t>GitHub</w:t>
+      </w:r>
+      <w:r>
+        <w:rPr>
+          <w:rFonts w:asciiTheme="minorBidi" w:hAnsiTheme="minorBidi" w:cstheme="minorBidi" w:hint="cs"/>
+          <w:u w:val="single"/>
+          <w:rtl/>
+        </w:rPr>
+        <w:t xml:space="preserve"> </w:t>
       </w:r>
       <w:r>
         <w:rPr>
@@ -135,6 +151,7 @@
         <w:t xml:space="preserve"> </w:t>
       </w:r>
       <w:hyperlink r:id="rId13">
+        <w:proofErr w:type="spellStart"/>
         <w:r>
           <w:rPr>
             <w:rStyle w:val="Hyperlink"/>
@@ -142,8 +159,49 @@
             <w:b/>
             <w:bCs/>
           </w:rPr>
-          <w:t>תיקיית הפרויקט בגיט</w:t>
+          <w:t>תיקיית</w:t>
         </w:r>
+        <w:proofErr w:type="spellEnd"/>
+        <w:r>
+          <w:rPr>
+            <w:rStyle w:val="Hyperlink"/>
+            <w:rFonts w:asciiTheme="minorBidi" w:hAnsiTheme="minorBidi" w:cstheme="minorBidi"/>
+            <w:b/>
+            <w:bCs/>
+          </w:rPr>
+          <w:t xml:space="preserve"> </w:t>
+        </w:r>
+        <w:proofErr w:type="spellStart"/>
+        <w:r>
+          <w:rPr>
+            <w:rStyle w:val="Hyperlink"/>
+            <w:rFonts w:asciiTheme="minorBidi" w:hAnsiTheme="minorBidi" w:cstheme="minorBidi"/>
+            <w:b/>
+            <w:bCs/>
+          </w:rPr>
+          <w:t>הפרויקט</w:t>
+        </w:r>
+        <w:proofErr w:type="spellEnd"/>
+        <w:r>
+          <w:rPr>
+            <w:rStyle w:val="Hyperlink"/>
+            <w:rFonts w:asciiTheme="minorBidi" w:hAnsiTheme="minorBidi" w:cstheme="minorBidi"/>
+            <w:b/>
+            <w:bCs/>
+          </w:rPr>
+          <w:t xml:space="preserve"> </w:t>
+        </w:r>
+        <w:proofErr w:type="spellStart"/>
+        <w:r>
+          <w:rPr>
+            <w:rStyle w:val="Hyperlink"/>
+            <w:rFonts w:asciiTheme="minorBidi" w:hAnsiTheme="minorBidi" w:cstheme="minorBidi"/>
+            <w:b/>
+            <w:bCs/>
+          </w:rPr>
+          <w:t>בגיט</w:t>
+        </w:r>
+        <w:proofErr w:type="spellEnd"/>
       </w:hyperlink>
     </w:p>
     <w:p>
@@ -869,6 +927,7 @@
                 <w:rFonts w:asciiTheme="minorBidi" w:eastAsia="Arial" w:hAnsiTheme="minorBidi" w:cstheme="minorBidi"/>
                 <w:rtl/>
               </w:rPr>
+              <w:lastRenderedPageBreak/>
               <w:t>יצירת סנכרון בין תוכן הפרויקט לבין התוכן שנכתב לתוך מסמך הוורד.</w:t>
             </w:r>
           </w:p>
@@ -891,6 +950,7 @@
                 <w:rFonts w:asciiTheme="minorBidi" w:eastAsia="Arial" w:hAnsiTheme="minorBidi" w:cstheme="minorBidi"/>
                 <w:rtl/>
               </w:rPr>
+              <w:lastRenderedPageBreak/>
               <w:t>רון סלמה</w:t>
             </w:r>
           </w:p>
@@ -1825,6 +1885,7 @@
           <w:u w:val="single"/>
           <w:rtl/>
         </w:rPr>
+        <w:lastRenderedPageBreak/>
         <w:t>2</w:t>
       </w:r>
       <w:r>
@@ -2746,6 +2807,7 @@
           <w:u w:val="single"/>
           <w:rtl/>
         </w:rPr>
+        <w:lastRenderedPageBreak/>
         <w:t xml:space="preserve">3. </w:t>
       </w:r>
       <w:r>
@@ -3832,6 +3894,7 @@
           <w:u w:val="single"/>
           <w:rtl/>
         </w:rPr>
+        <w:lastRenderedPageBreak/>
         <w:t>מידע עתק:</w:t>
       </w:r>
     </w:p>
@@ -4457,6 +4520,7 @@
           <w:u w:val="single"/>
           <w:rtl/>
         </w:rPr>
+        <w:lastRenderedPageBreak/>
         <w:t>תיק למתכנת:</w:t>
       </w:r>
     </w:p>
@@ -4697,7 +4761,6 @@
           <w:rFonts w:asciiTheme="minorBidi" w:hAnsiTheme="minorBidi" w:cstheme="minorBidi"/>
         </w:rPr>
       </w:pPr>
-      <w:proofErr w:type="gramStart"/>
       <w:r>
         <w:rPr>
           <w:rFonts w:asciiTheme="minorBidi" w:hAnsiTheme="minorBidi" w:cstheme="minorBidi"/>
@@ -4715,17 +4778,7 @@
           <w:bCs/>
           <w:u w:val="single"/>
         </w:rPr>
-        <w:t>fetch</w:t>
-      </w:r>
-      <w:proofErr w:type="gramEnd"/>
-      <w:r>
-        <w:rPr>
-          <w:rFonts w:asciiTheme="minorBidi" w:hAnsiTheme="minorBidi" w:cstheme="minorBidi"/>
-          <w:b/>
-          <w:bCs/>
-          <w:u w:val="single"/>
-        </w:rPr>
-        <w:t>_page_text</w:t>
+        <w:t>fetch_page_text</w:t>
       </w:r>
       <w:proofErr w:type="spellEnd"/>
       <w:r>
@@ -4738,7 +4791,6 @@
         <w:t>(</w:t>
       </w:r>
       <w:proofErr w:type="spellStart"/>
-      <w:proofErr w:type="gramStart"/>
       <w:r>
         <w:rPr>
           <w:rFonts w:asciiTheme="minorBidi" w:hAnsiTheme="minorBidi" w:cstheme="minorBidi"/>
@@ -4776,15 +4828,7 @@
           <w:rFonts w:asciiTheme="minorBidi" w:hAnsiTheme="minorBidi" w:cstheme="minorBidi"/>
           <w:rtl/>
         </w:rPr>
-        <w:t>מוריד</w:t>
-      </w:r>
-      <w:proofErr w:type="gramEnd"/>
-      <w:r>
-        <w:rPr>
-          <w:rFonts w:asciiTheme="minorBidi" w:hAnsiTheme="minorBidi" w:cstheme="minorBidi"/>
-          <w:rtl/>
-        </w:rPr>
-        <w:t xml:space="preserve"> את תוכן ה</w:t>
+        <w:t>מוריד את תוכן ה</w:t>
       </w:r>
       <w:r>
         <w:rPr>
@@ -4838,7 +4882,6 @@
           <w:u w:val="single"/>
         </w:rPr>
       </w:pPr>
-      <w:proofErr w:type="gramStart"/>
       <w:r>
         <w:rPr>
           <w:rFonts w:asciiTheme="minorBidi" w:eastAsia="Times New Roman" w:hAnsiTheme="minorBidi" w:cstheme="minorBidi"/>
@@ -4856,27 +4899,7 @@
           <w:bCs/>
           <w:u w:val="single"/>
         </w:rPr>
-        <w:t>extract</w:t>
-      </w:r>
-      <w:proofErr w:type="gramEnd"/>
-      <w:r>
-        <w:rPr>
-          <w:rFonts w:asciiTheme="minorBidi" w:hAnsiTheme="minorBidi" w:cstheme="minorBidi"/>
-          <w:b/>
-          <w:bCs/>
-          <w:u w:val="single"/>
-        </w:rPr>
-        <w:t>_</w:t>
-      </w:r>
-      <w:proofErr w:type="gramStart"/>
-      <w:r>
-        <w:rPr>
-          <w:rFonts w:asciiTheme="minorBidi" w:hAnsiTheme="minorBidi" w:cstheme="minorBidi"/>
-          <w:b/>
-          <w:bCs/>
-          <w:u w:val="single"/>
-        </w:rPr>
-        <w:t>links</w:t>
+        <w:t>extract_links</w:t>
       </w:r>
       <w:proofErr w:type="spellEnd"/>
       <w:r>
@@ -4886,17 +4909,7 @@
           <w:bCs/>
           <w:u w:val="single"/>
         </w:rPr>
-        <w:t>(</w:t>
-      </w:r>
-      <w:proofErr w:type="gramEnd"/>
-      <w:r>
-        <w:rPr>
-          <w:rFonts w:asciiTheme="minorBidi" w:hAnsiTheme="minorBidi" w:cstheme="minorBidi"/>
-          <w:b/>
-          <w:bCs/>
-          <w:u w:val="single"/>
-        </w:rPr>
-        <w:t xml:space="preserve">self, </w:t>
+        <w:t xml:space="preserve">(self, </w:t>
       </w:r>
       <w:proofErr w:type="spellStart"/>
       <w:r>
@@ -4961,18 +4974,7 @@
           <w:u w:val="single"/>
           <w:rtl/>
         </w:rPr>
-        <w:t xml:space="preserve"> - הפעלת מנוע </w:t>
-      </w:r>
-      <w:proofErr w:type="gramStart"/>
-      <w:r>
-        <w:rPr>
-          <w:rFonts w:asciiTheme="minorBidi" w:hAnsiTheme="minorBidi" w:cstheme="minorBidi"/>
-          <w:b/>
-          <w:bCs/>
-          <w:u w:val="single"/>
-          <w:rtl/>
-        </w:rPr>
-        <w:t>החיפוש</w:t>
+        <w:t xml:space="preserve"> - הפעלת מנוע החיפוש</w:t>
       </w:r>
       <w:r>
         <w:rPr>
@@ -4991,7 +4993,6 @@
         </w:rPr>
         <w:t>:</w:t>
       </w:r>
-      <w:proofErr w:type="gramEnd"/>
     </w:p>
     <w:p>
       <w:pPr>
@@ -5136,25 +5137,14 @@
           <w:u w:val="single"/>
         </w:rPr>
       </w:pPr>
-      <w:proofErr w:type="gramStart"/>
-      <w:r>
-        <w:rPr>
-          <w:rFonts w:asciiTheme="minorBidi" w:hAnsiTheme="minorBidi" w:cstheme="minorBidi"/>
-          <w:b/>
-          <w:bCs/>
-          <w:u w:val="single"/>
-        </w:rPr>
-        <w:t>:Sensor</w:t>
-      </w:r>
-      <w:proofErr w:type="gramEnd"/>
-      <w:r>
-        <w:rPr>
-          <w:rFonts w:asciiTheme="minorBidi" w:hAnsiTheme="minorBidi" w:cstheme="minorBidi"/>
-          <w:b/>
-          <w:bCs/>
-          <w:u w:val="single"/>
-        </w:rPr>
-        <w:t xml:space="preserve"> Data</w:t>
+      <w:r>
+        <w:rPr>
+          <w:rFonts w:asciiTheme="minorBidi" w:hAnsiTheme="minorBidi" w:cstheme="minorBidi"/>
+          <w:b/>
+          <w:bCs/>
+          <w:u w:val="single"/>
+        </w:rPr>
+        <w:t>:Sensor Data</w:t>
       </w:r>
     </w:p>
     <w:p>
@@ -5331,7 +5321,7 @@
       <w:pPr>
         <w:pStyle w:val="ListParagraph"/>
         <w:rPr>
-          <w:rFonts w:asciiTheme="minorBidi" w:hAnsiTheme="minorBidi" w:cstheme="minorBidi" w:hint="cs"/>
+          <w:rFonts w:asciiTheme="minorBidi" w:hAnsiTheme="minorBidi" w:cstheme="minorBidi"/>
           <w:b/>
           <w:bCs/>
           <w:rtl/>
@@ -5387,17 +5377,8 @@
           <w:rFonts w:asciiTheme="minorBidi" w:hAnsiTheme="minorBidi" w:cstheme="minorBidi"/>
           <w:rtl/>
         </w:rPr>
-        <w:t xml:space="preserve">הפונקציה מעדכנת את אפשרויות הגרף בהתאם לחיישן שנבחר, מוודאת שהמאפיין שנבחר תקף, ואז מעדכנת את הסטטיסטיקות והגרף </w:t>
-      </w:r>
-      <w:proofErr w:type="spellStart"/>
-      <w:r>
-        <w:rPr>
-          <w:rFonts w:asciiTheme="minorBidi" w:hAnsiTheme="minorBidi" w:cstheme="minorBidi"/>
-          <w:rtl/>
-        </w:rPr>
-        <w:t>בהתאם.</w:t>
-      </w:r>
-      <w:proofErr w:type="spellEnd"/>
+        <w:t>הפונקציה מעדכנת את אפשרויות הגרף בהתאם לחיישן שנבחר, מוודאת שהמאפיין שנבחר תקף, ואז מעדכנת את הסטטיסטיקות והגרף בהתאם.</w:t>
+      </w:r>
     </w:p>
     <w:p>
       <w:pPr>
@@ -5416,6 +5397,7 @@
           <w:u w:val="single"/>
           <w:rtl/>
         </w:rPr>
+        <w:lastRenderedPageBreak/>
         <w:t xml:space="preserve">ממשק משתמש – </w:t>
       </w:r>
       <w:r>
@@ -5922,6 +5904,7 @@
           <w:noProof/>
           <w:rtl/>
         </w:rPr>
+        <w:lastRenderedPageBreak/>
         <w:drawing>
           <wp:anchor distT="0" distB="0" distL="114300" distR="114300" simplePos="0" relativeHeight="251658240" behindDoc="1" locked="0" layoutInCell="1" allowOverlap="1" wp14:anchorId="4CB6CBD3" wp14:editId="50C6CCB0">
             <wp:simplePos x="0" y="0"/>
@@ -6295,6 +6278,7 @@
           <w:rtl/>
           <w:lang w:bidi="ar-LB"/>
         </w:rPr>
+        <w:lastRenderedPageBreak/>
         <w:drawing>
           <wp:anchor distT="0" distB="0" distL="114300" distR="114300" simplePos="0" relativeHeight="251659270" behindDoc="1" locked="0" layoutInCell="1" allowOverlap="1" wp14:anchorId="06A3DBC6" wp14:editId="0B82BB9B">
             <wp:simplePos x="0" y="0"/>
@@ -6523,7 +6507,7 @@
           </mc:Choice>
           <mc:Fallback>
             <w:pict>
-              <v:rect w14:anchorId="5E1CDFC9" id="Rectangle 11" o:spid="_x0000_s1026" style="width:24pt;height:24pt;visibility:visible;mso-wrap-style:square;mso-left-percent:-10001;mso-top-percent:-10001;mso-position-horizontal:absolute;mso-position-horizontal-relative:char;mso-position-vertical:absolute;mso-position-vertical-relative:line;mso-left-percent:-10001;mso-top-percent:-10001;v-text-anchor:top" o:gfxdata="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" filled="f" stroked="f">
+              <v:rect w14:anchorId="7E4326A2" id="Rectangle 11" o:spid="_x0000_s1026" style="width:24pt;height:24pt;visibility:visible;mso-wrap-style:square;mso-left-percent:-10001;mso-top-percent:-10001;mso-position-horizontal:absolute;mso-position-horizontal-relative:char;mso-position-vertical:absolute;mso-position-vertical-relative:line;mso-left-percent:-10001;mso-top-percent:-10001;v-text-anchor:top" o:gfxdata="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" filled="f" stroked="f">
                 <o:lock v:ext="edit" aspectratio="t"/>
                 <w10:anchorlock/>
               </v:rect>
@@ -7415,6 +7399,7 @@
           <w:noProof/>
           <w:rtl/>
         </w:rPr>
+        <w:lastRenderedPageBreak/>
         <w:drawing>
           <wp:anchor distT="0" distB="0" distL="114300" distR="114300" simplePos="0" relativeHeight="251658244" behindDoc="1" locked="0" layoutInCell="1" allowOverlap="1" wp14:anchorId="64E0C99C" wp14:editId="0EB113D9">
             <wp:simplePos x="0" y="0"/>
@@ -7487,6 +7472,7 @@
           <w:noProof/>
           <w:rtl/>
         </w:rPr>
+        <w:lastRenderedPageBreak/>
         <w:drawing>
           <wp:anchor distT="0" distB="0" distL="114300" distR="114300" simplePos="0" relativeHeight="251658245" behindDoc="1" locked="0" layoutInCell="1" allowOverlap="1" wp14:anchorId="7BDEA72F" wp14:editId="191E677D">
             <wp:simplePos x="0" y="0"/>
@@ -7593,6 +7579,7 @@
           <w:u w:val="single"/>
           <w:rtl/>
         </w:rPr>
+        <w:lastRenderedPageBreak/>
         <w:t>תיק למשתמש:</w:t>
       </w:r>
     </w:p>
@@ -8174,7 +8161,7 @@
           <w:noProof/>
         </w:rPr>
         <w:drawing>
-          <wp:anchor distT="0" distB="0" distL="114300" distR="114300" simplePos="0" relativeHeight="251658246" behindDoc="1" locked="0" layoutInCell="1" allowOverlap="1" wp14:anchorId="4894B71F" wp14:editId="49F14D35">
+          <wp:anchor distT="0" distB="0" distL="114300" distR="114300" simplePos="0" relativeHeight="251658246" behindDoc="1" locked="0" layoutInCell="1" allowOverlap="1" wp14:anchorId="4894B71F" wp14:editId="715200B3">
             <wp:simplePos x="0" y="0"/>
             <wp:positionH relativeFrom="column">
               <wp:posOffset>615950</wp:posOffset>
@@ -8530,6 +8517,7 @@
           <w:u w:val="single"/>
           <w:rtl/>
         </w:rPr>
+        <w:lastRenderedPageBreak/>
         <w:t xml:space="preserve">חלון </w:t>
       </w:r>
       <w:r>
@@ -9013,6 +9001,7 @@
           <w:u w:val="single"/>
           <w:rtl/>
         </w:rPr>
+        <w:lastRenderedPageBreak/>
         <w:t xml:space="preserve">חלון </w:t>
       </w:r>
       <w:r>
@@ -9434,7 +9423,7 @@
           <w:rtl/>
         </w:rPr>
         <w:drawing>
-          <wp:anchor distT="0" distB="0" distL="114300" distR="114300" simplePos="0" relativeHeight="251658243" behindDoc="0" locked="0" layoutInCell="1" allowOverlap="1" wp14:anchorId="12D5FADF" wp14:editId="54C5F914">
+          <wp:anchor distT="0" distB="0" distL="114300" distR="114300" simplePos="0" relativeHeight="251658243" behindDoc="0" locked="0" layoutInCell="1" allowOverlap="1" wp14:anchorId="12D5FADF" wp14:editId="10B455F3">
             <wp:simplePos x="0" y="0"/>
             <wp:positionH relativeFrom="margin">
               <wp:posOffset>-172720</wp:posOffset>
@@ -9562,6 +9551,7 @@
           <w:rFonts w:asciiTheme="minorBidi" w:eastAsia="Arial" w:hAnsiTheme="minorBidi" w:cstheme="minorBidi"/>
           <w:rtl/>
         </w:rPr>
+        <w:lastRenderedPageBreak/>
         <w:t xml:space="preserve">בחלק התחתון של החלון ישנם כפתורי </w:t>
       </w:r>
       <w:r>
@@ -10165,6 +10155,7 @@
           <w:u w:val="single"/>
           <w:rtl/>
         </w:rPr>
+        <w:lastRenderedPageBreak/>
         <w:t xml:space="preserve">חלון </w:t>
       </w:r>
       <w:r>
@@ -10255,7 +10246,7 @@
           <w:noProof/>
         </w:rPr>
         <w:drawing>
-          <wp:inline distT="0" distB="0" distL="0" distR="0" wp14:anchorId="782844F1" wp14:editId="1CA3D8EF">
+          <wp:inline distT="0" distB="0" distL="0" distR="0" wp14:anchorId="782844F1" wp14:editId="6C1C31EE">
             <wp:extent cx="5274310" cy="3602990"/>
             <wp:effectExtent l="0" t="0" r="2540" b="0"/>
             <wp:docPr id="1946741732" name="Picture 1"/>
@@ -10552,6 +10543,7 @@
           <w:rFonts w:asciiTheme="minorBidi" w:eastAsia="Arial" w:hAnsiTheme="minorBidi" w:cstheme="minorBidi"/>
           <w:rtl/>
         </w:rPr>
+        <w:lastRenderedPageBreak/>
         <w:t xml:space="preserve">באם משתמש מנסה לללחוץ על </w:t>
       </w:r>
       <w:r>
@@ -10920,7 +10912,7 @@
           <w:noProof/>
         </w:rPr>
         <w:drawing>
-          <wp:inline distT="0" distB="0" distL="0" distR="0" wp14:anchorId="2D20C3CC" wp14:editId="18C019A0">
+          <wp:inline distT="0" distB="0" distL="0" distR="0" wp14:anchorId="2D20C3CC" wp14:editId="30F618A5">
             <wp:extent cx="5274310" cy="861060"/>
             <wp:effectExtent l="0" t="0" r="2540" b="0"/>
             <wp:docPr id="1133887709" name="Picture 1"/>
@@ -16387,12 +16379,6 @@
 </file>
 
 <file path=customXml/item1.xml><?xml version="1.0" encoding="utf-8"?>
-<go:gDocsCustomXmlDataStorage xmlns:go="http://customooxmlschemas.google.com/" xmlns:r="http://schemas.openxmlformats.org/officeDocument/2006/relationships" uri="GoogleDocsCustomDataVersion2">
-  <go:docsCustomData xmlns:go="http://customooxmlschemas.google.com/" roundtripDataSignature="AMtx7mgjXjsD+MYbYz+ucCd0JvNap5O+Jg==">CgMxLjA4AHIhMXdPdl9CX2IxNVZaazFyVk9wRFBnQ1NVZzk0d0RXektD</go:docsCustomData>
-</go:gDocsCustomXmlDataStorage>
-</file>
-
-<file path=customXml/item2.xml><?xml version="1.0" encoding="utf-8"?>
 <?mso-contentType ?>
 <FormTemplates xmlns="http://schemas.microsoft.com/sharepoint/v3/contenttype/forms">
   <Display>DocumentLibraryForm</Display>
@@ -16401,19 +16387,13 @@
 </FormTemplates>
 </file>
 
-<file path=customXml/item3.xml><?xml version="1.0" encoding="utf-8"?>
-<p:properties xmlns:p="http://schemas.microsoft.com/office/2006/metadata/properties" xmlns:xsi="http://www.w3.org/2001/XMLSchema-instance" xmlns:pc="http://schemas.microsoft.com/office/infopath/2007/PartnerControls">
-  <documentManagement>
-    <_activity xmlns="5743f325-0fb6-4b0e-8c5f-4d0de250d0cb" xsi:nil="true"/>
-  </documentManagement>
-</p:properties>
+<file path=customXml/item2.xml><?xml version="1.0" encoding="utf-8"?>
+<go:gDocsCustomXmlDataStorage xmlns:go="http://customooxmlschemas.google.com/" xmlns:r="http://schemas.openxmlformats.org/officeDocument/2006/relationships" uri="GoogleDocsCustomDataVersion2">
+  <go:docsCustomData xmlns:go="http://customooxmlschemas.google.com/" roundtripDataSignature="AMtx7mgjXjsD+MYbYz+ucCd0JvNap5O+Jg==">CgMxLjA4AHIhMXdPdl9CX2IxNVZaazFyVk9wRFBnQ1NVZzk0d0RXektD</go:docsCustomData>
+</go:gDocsCustomXmlDataStorage>
 </file>
 
-<file path=customXml/item4.xml><?xml version="1.0" encoding="utf-8"?>
-<b:Sources xmlns:b="http://schemas.openxmlformats.org/officeDocument/2006/bibliography" xmlns="http://schemas.openxmlformats.org/officeDocument/2006/bibliography" SelectedStyle="\APASixthEditionOfficeOnline.xsl" StyleName="APA" Version="6"/>
-</file>
-
-<file path=customXml/item5.xml><?xml version="1.0" encoding="utf-8"?>
+<file path=customXml/item3.xml><?xml version="1.0" encoding="utf-8"?>
 <ct:contentTypeSchema xmlns:ct="http://schemas.microsoft.com/office/2006/metadata/contentType" xmlns:ma="http://schemas.microsoft.com/office/2006/metadata/properties/metaAttributes" ct:_="" ma:_="" ma:contentTypeName="Document" ma:contentTypeID="0x010100AD0DF9FF029396478F5C179623B4533B" ma:contentTypeVersion="11" ma:contentTypeDescription="Create a new document." ma:contentTypeScope="" ma:versionID="3580ccf6df38a1444ee61ac400fe1eaf">
   <xsd:schema xmlns:xsd="http://www.w3.org/2001/XMLSchema" xmlns:xs="http://www.w3.org/2001/XMLSchema" xmlns:p="http://schemas.microsoft.com/office/2006/metadata/properties" xmlns:ns3="5743f325-0fb6-4b0e-8c5f-4d0de250d0cb" xmlns:ns4="d375ac29-68b6-47f4-b470-c5d51874e14f" targetNamespace="http://schemas.microsoft.com/office/2006/metadata/properties" ma:root="true" ma:fieldsID="f45263474620e39bf999e300d5d7711a" ns3:_="" ns4:_="">
     <xsd:import namespace="5743f325-0fb6-4b0e-8c5f-4d0de250d0cb"/>
@@ -16622,7 +16602,27 @@
 </ct:contentTypeSchema>
 </file>
 
+<file path=customXml/item4.xml><?xml version="1.0" encoding="utf-8"?>
+<b:Sources xmlns:b="http://schemas.openxmlformats.org/officeDocument/2006/bibliography" xmlns="http://schemas.openxmlformats.org/officeDocument/2006/bibliography" SelectedStyle="\APASixthEditionOfficeOnline.xsl" StyleName="APA" Version="6"/>
+</file>
+
+<file path=customXml/item5.xml><?xml version="1.0" encoding="utf-8"?>
+<p:properties xmlns:p="http://schemas.microsoft.com/office/2006/metadata/properties" xmlns:xsi="http://www.w3.org/2001/XMLSchema-instance" xmlns:pc="http://schemas.microsoft.com/office/infopath/2007/PartnerControls">
+  <documentManagement>
+    <_activity xmlns="5743f325-0fb6-4b0e-8c5f-4d0de250d0cb" xsi:nil="true"/>
+  </documentManagement>
+</p:properties>
+</file>
+
 <file path=customXml/itemProps1.xml><?xml version="1.0" encoding="utf-8"?>
+<ds:datastoreItem xmlns:ds="http://schemas.openxmlformats.org/officeDocument/2006/customXml" ds:itemID="{7AB9DE8F-4DD8-4540-8464-0CB6C153AED8}">
+  <ds:schemaRefs>
+    <ds:schemaRef ds:uri="http://schemas.microsoft.com/sharepoint/v3/contenttype/forms"/>
+  </ds:schemaRefs>
+</ds:datastoreItem>
+</file>
+
+<file path=customXml/itemProps2.xml><?xml version="1.0" encoding="utf-8"?>
 <ds:datastoreItem xmlns:ds="http://schemas.openxmlformats.org/officeDocument/2006/customXml" ds:itemID="{11111111-1234-1234-1234-123412341234}">
   <ds:schemaRefs>
     <ds:schemaRef ds:uri="http://customooxmlschemas.google.com/"/>
@@ -16631,33 +16631,7 @@
 </ds:datastoreItem>
 </file>
 
-<file path=customXml/itemProps2.xml><?xml version="1.0" encoding="utf-8"?>
-<ds:datastoreItem xmlns:ds="http://schemas.openxmlformats.org/officeDocument/2006/customXml" ds:itemID="{7AB9DE8F-4DD8-4540-8464-0CB6C153AED8}">
-  <ds:schemaRefs>
-    <ds:schemaRef ds:uri="http://schemas.microsoft.com/sharepoint/v3/contenttype/forms"/>
-  </ds:schemaRefs>
-</ds:datastoreItem>
-</file>
-
 <file path=customXml/itemProps3.xml><?xml version="1.0" encoding="utf-8"?>
-<ds:datastoreItem xmlns:ds="http://schemas.openxmlformats.org/officeDocument/2006/customXml" ds:itemID="{F45C0FBB-EF83-49C3-BA4B-18050F96744E}">
-  <ds:schemaRefs>
-    <ds:schemaRef ds:uri="http://schemas.microsoft.com/office/2006/metadata/properties"/>
-    <ds:schemaRef ds:uri="http://schemas.microsoft.com/office/infopath/2007/PartnerControls"/>
-    <ds:schemaRef ds:uri="5743f325-0fb6-4b0e-8c5f-4d0de250d0cb"/>
-  </ds:schemaRefs>
-</ds:datastoreItem>
-</file>
-
-<file path=customXml/itemProps4.xml><?xml version="1.0" encoding="utf-8"?>
-<ds:datastoreItem xmlns:ds="http://schemas.openxmlformats.org/officeDocument/2006/customXml" ds:itemID="{34011CC8-AF16-4ADA-AFD5-34EBFE42D40E}">
-  <ds:schemaRefs>
-    <ds:schemaRef ds:uri="http://schemas.openxmlformats.org/officeDocument/2006/bibliography"/>
-  </ds:schemaRefs>
-</ds:datastoreItem>
-</file>
-
-<file path=customXml/itemProps5.xml><?xml version="1.0" encoding="utf-8"?>
 <ds:datastoreItem xmlns:ds="http://schemas.openxmlformats.org/officeDocument/2006/customXml" ds:itemID="{9FF81BFF-7975-4405-BBBB-87D33707DA92}">
   <ds:schemaRefs>
     <ds:schemaRef ds:uri="http://schemas.microsoft.com/office/2006/metadata/contentType"/>
@@ -16674,4 +16648,22 @@
     <ds:schemaRef ds:uri="http://schemas.microsoft.com/internal/obd"/>
   </ds:schemaRefs>
 </ds:datastoreItem>
+</file>
+
+<file path=customXml/itemProps4.xml><?xml version="1.0" encoding="utf-8"?>
+<ds:datastoreItem xmlns:ds="http://schemas.openxmlformats.org/officeDocument/2006/customXml" ds:itemID="{34011CC8-AF16-4ADA-AFD5-34EBFE42D40E}">
+  <ds:schemaRefs>
+    <ds:schemaRef ds:uri="http://schemas.openxmlformats.org/officeDocument/2006/bibliography"/>
+  </ds:schemaRefs>
+</ds:datastoreItem>
+</file>
+
+<file path=customXml/itemProps5.xml><?xml version="1.0" encoding="utf-8"?>
+<ds:datastoreItem xmlns:ds="http://schemas.openxmlformats.org/officeDocument/2006/customXml" ds:itemID="{F45C0FBB-EF83-49C3-BA4B-18050F96744E}">
+  <ds:schemaRefs>
+    <ds:schemaRef ds:uri="http://schemas.microsoft.com/office/2006/metadata/properties"/>
+    <ds:schemaRef ds:uri="http://schemas.microsoft.com/office/infopath/2007/PartnerControls"/>
+    <ds:schemaRef ds:uri="5743f325-0fb6-4b0e-8c5f-4d0de250d0cb"/>
+  </ds:schemaRefs>
+</ds:datastoreItem>
 </file>
</xml_diff>